<commit_message>
actualizacion ruta codigo en informe
</commit_message>
<xml_diff>
--- a/Clase8_TPIntegrador/Informe_Examen.docx
+++ b/Clase8_TPIntegrador/Informe_Examen.docx
@@ -331,15 +331,6 @@
         </w:rPr>
         <w:br w:type="page"/>
       </w:r>
-    </w:p>
-    <w:p>
-      <w:pPr>
-        <w:rPr>
-          <w:b/>
-          <w:bCs/>
-          <w:lang w:val="es-AR"/>
-        </w:rPr>
-      </w:pPr>
     </w:p>
     <w:sdt>
       <w:sdtPr>
@@ -784,7 +775,8 @@
         <w:p>
           <w:pPr>
             <w:rPr>
-              <w:lang w:val="es-AR"/>
+              <w:bCs/>
+              <w:lang w:val="es-ES"/>
             </w:rPr>
           </w:pPr>
           <w:r>
@@ -804,6 +796,7 @@
     <w:p>
       <w:pPr>
         <w:rPr>
+          <w:rFonts w:ascii="Arial" w:hAnsi="Arial" w:cs="Arial"/>
           <w:b/>
           <w:bCs/>
           <w:sz w:val="32"/>
@@ -811,46 +804,137 @@
           <w:lang w:val="es-AR"/>
         </w:rPr>
       </w:pPr>
-      <w:r>
-        <w:rPr>
+    </w:p>
+    <w:p>
+      <w:pPr>
+        <w:rPr>
+          <w:rFonts w:ascii="Arial" w:hAnsi="Arial" w:cs="Arial"/>
           <w:b/>
           <w:bCs/>
           <w:sz w:val="32"/>
           <w:szCs w:val="32"/>
           <w:lang w:val="es-AR"/>
         </w:rPr>
-        <w:t>R</w:t>
-      </w:r>
-      <w:r>
-        <w:rPr>
+      </w:pPr>
+      <w:r>
+        <w:rPr>
+          <w:rFonts w:ascii="Arial" w:hAnsi="Arial" w:cs="Arial"/>
           <w:b/>
           <w:bCs/>
           <w:sz w:val="32"/>
           <w:szCs w:val="32"/>
           <w:lang w:val="es-AR"/>
         </w:rPr>
+        <w:t>R</w:t>
+      </w:r>
+      <w:r>
+        <w:rPr>
+          <w:rFonts w:ascii="Arial" w:hAnsi="Arial" w:cs="Arial"/>
+          <w:b/>
+          <w:bCs/>
+          <w:sz w:val="32"/>
+          <w:szCs w:val="32"/>
+          <w:lang w:val="es-AR"/>
+        </w:rPr>
         <w:t>uta código Git</w:t>
       </w:r>
     </w:p>
     <w:p>
       <w:pPr>
         <w:rPr>
+          <w:rFonts w:ascii="Arial" w:hAnsi="Arial" w:cs="Arial"/>
           <w:b/>
           <w:bCs/>
-          <w:lang w:val="es-AR"/>
-        </w:rPr>
-      </w:pPr>
-      <w:r>
+          <w:sz w:val="24"/>
+          <w:szCs w:val="24"/>
+          <w:lang w:val="es-AR"/>
+        </w:rPr>
+      </w:pPr>
+      <w:hyperlink r:id="rId9" w:history="1">
+        <w:r>
+          <w:rPr>
+            <w:rStyle w:val="Hipervnculo"/>
+            <w:rFonts w:ascii="Arial" w:hAnsi="Arial" w:cs="Arial"/>
+            <w:b/>
+            <w:bCs/>
+            <w:sz w:val="24"/>
+            <w:szCs w:val="24"/>
+            <w:lang w:val="es-AR"/>
+          </w:rPr>
+          <w:t>https://github.com/maxit1992/CEIA_AnD/tree/master</w:t>
+        </w:r>
+        <w:r>
+          <w:rPr>
+            <w:rStyle w:val="Hipervnculo"/>
+            <w:rFonts w:ascii="Arial" w:hAnsi="Arial" w:cs="Arial"/>
+            <w:b/>
+            <w:bCs/>
+            <w:sz w:val="24"/>
+            <w:szCs w:val="24"/>
+            <w:lang w:val="es-AR"/>
+          </w:rPr>
+          <w:t>/</w:t>
+        </w:r>
+        <w:r>
+          <w:rPr>
+            <w:rStyle w:val="Hipervnculo"/>
+            <w:rFonts w:ascii="Arial" w:hAnsi="Arial" w:cs="Arial"/>
+            <w:b/>
+            <w:bCs/>
+            <w:sz w:val="24"/>
+            <w:szCs w:val="24"/>
+            <w:lang w:val="es-AR"/>
+          </w:rPr>
+          <w:t>Clase8_TPIntegrador</w:t>
+        </w:r>
+      </w:hyperlink>
+    </w:p>
+    <w:p>
+      <w:pPr>
         <w:rPr>
           <w:b/>
           <w:bCs/>
           <w:lang w:val="es-AR"/>
         </w:rPr>
-        <w:br w:type="page"/>
-      </w:r>
+      </w:pPr>
     </w:p>
     <w:p>
       <w:pPr>
+        <w:rPr>
+          <w:b/>
+          <w:bCs/>
+          <w:lang w:val="es-AR"/>
+        </w:rPr>
+      </w:pPr>
+    </w:p>
+    <w:p>
+      <w:pPr>
+        <w:rPr>
+          <w:b/>
+          <w:bCs/>
+          <w:lang w:val="es-AR"/>
+        </w:rPr>
+      </w:pPr>
+    </w:p>
+    <w:p>
+      <w:pPr>
+        <w:rPr>
+          <w:b/>
+          <w:bCs/>
+          <w:lang w:val="es-AR"/>
+        </w:rPr>
+      </w:pPr>
+      <w:r>
+        <w:rPr>
+          <w:b/>
+          <w:bCs/>
+          <w:lang w:val="es-AR"/>
+        </w:rPr>
+        <w:br w:type="page"/>
+      </w:r>
+    </w:p>
+    <w:p>
+      <w:pPr>
         <w:pStyle w:val="Ttulo1"/>
         <w:spacing w:line="276" w:lineRule="auto"/>
       </w:pPr>
@@ -1047,16 +1131,7 @@
           <w:szCs w:val="24"/>
           <w:lang w:val="es-AR"/>
         </w:rPr>
-        <w:t>. Igualmente, los nombres de las columnas ya son muy explicativos.</w:t>
-      </w:r>
-      <w:r>
-        <w:rPr>
-          <w:rFonts w:ascii="Arial" w:hAnsi="Arial" w:cs="Arial"/>
-          <w:sz w:val="24"/>
-          <w:szCs w:val="24"/>
-          <w:lang w:val="es-AR"/>
-        </w:rPr>
-        <w:t xml:space="preserve"> </w:t>
+        <w:t xml:space="preserve">. Igualmente, los nombres de las columnas ya son muy explicativos. </w:t>
       </w:r>
       <w:r>
         <w:rPr>
@@ -1930,6 +2005,7 @@
                 <w:lang w:val="es-AR"/>
               </w:rPr>
             </w:pPr>
+            <w:proofErr w:type="spellStart"/>
             <w:r>
               <w:rPr>
                 <w:sz w:val="18"/>
@@ -1938,6 +2014,7 @@
               </w:rPr>
               <w:t>MaxTemp</w:t>
             </w:r>
+            <w:proofErr w:type="spellEnd"/>
           </w:p>
         </w:tc>
         <w:tc>
@@ -2065,6 +2142,7 @@
                 <w:lang w:val="es-AR"/>
               </w:rPr>
             </w:pPr>
+            <w:proofErr w:type="spellStart"/>
             <w:r>
               <w:rPr>
                 <w:sz w:val="18"/>
@@ -2073,6 +2151,7 @@
               </w:rPr>
               <w:t>Rainfall</w:t>
             </w:r>
+            <w:proofErr w:type="spellEnd"/>
           </w:p>
         </w:tc>
         <w:tc>
@@ -2216,6 +2295,7 @@
                 <w:lang w:val="es-AR"/>
               </w:rPr>
             </w:pPr>
+            <w:proofErr w:type="spellStart"/>
             <w:r>
               <w:rPr>
                 <w:sz w:val="18"/>
@@ -2224,6 +2304,7 @@
               </w:rPr>
               <w:t>Evaporation</w:t>
             </w:r>
+            <w:proofErr w:type="spellEnd"/>
           </w:p>
         </w:tc>
         <w:tc>
@@ -2351,6 +2432,7 @@
                 <w:lang w:val="es-AR"/>
               </w:rPr>
             </w:pPr>
+            <w:proofErr w:type="spellStart"/>
             <w:r>
               <w:rPr>
                 <w:sz w:val="18"/>
@@ -2359,6 +2441,7 @@
               </w:rPr>
               <w:t>Sunshine</w:t>
             </w:r>
+            <w:proofErr w:type="spellEnd"/>
           </w:p>
         </w:tc>
         <w:tc>
@@ -4033,7 +4116,7 @@
                     <pic:cNvPicPr/>
                   </pic:nvPicPr>
                   <pic:blipFill>
-                    <a:blip r:embed="rId9" cstate="print">
+                    <a:blip r:embed="rId10" cstate="print">
                       <a:extLst>
                         <a:ext uri="{28A0092B-C50C-407E-A947-70E740481C1C}">
                           <a14:useLocalDpi xmlns:a14="http://schemas.microsoft.com/office/drawing/2010/main" val="0"/>
@@ -4096,7 +4179,7 @@
                     <pic:cNvPicPr/>
                   </pic:nvPicPr>
                   <pic:blipFill>
-                    <a:blip r:embed="rId10" cstate="print">
+                    <a:blip r:embed="rId11" cstate="print">
                       <a:extLst>
                         <a:ext uri="{28A0092B-C50C-407E-A947-70E740481C1C}">
                           <a14:useLocalDpi xmlns:a14="http://schemas.microsoft.com/office/drawing/2010/main" val="0"/>
@@ -6257,6 +6340,7 @@
           <w:iCs/>
           <w:sz w:val="20"/>
           <w:szCs w:val="20"/>
+          <w:lang w:val="es-AR"/>
         </w:rPr>
       </w:pPr>
       <w:r>
@@ -6266,6 +6350,7 @@
           <w:iCs/>
           <w:sz w:val="20"/>
           <w:szCs w:val="20"/>
+          <w:lang w:val="es-AR"/>
         </w:rPr>
         <w:lastRenderedPageBreak/>
         <w:t xml:space="preserve">Date                </w:t>
@@ -6277,6 +6362,7 @@
           <w:iCs/>
           <w:sz w:val="20"/>
           <w:szCs w:val="20"/>
+          <w:lang w:val="es-AR"/>
         </w:rPr>
         <w:tab/>
       </w:r>
@@ -6287,6 +6373,7 @@
           <w:iCs/>
           <w:sz w:val="20"/>
           <w:szCs w:val="20"/>
+          <w:lang w:val="es-AR"/>
         </w:rPr>
         <w:tab/>
         <w:t>0 %</w:t>
@@ -6298,6 +6385,7 @@
           <w:iCs/>
           <w:sz w:val="20"/>
           <w:szCs w:val="20"/>
+          <w:lang w:val="es-AR"/>
         </w:rPr>
         <w:tab/>
       </w:r>
@@ -6311,8 +6399,10 @@
           <w:iCs/>
           <w:sz w:val="20"/>
           <w:szCs w:val="20"/>
-        </w:rPr>
-      </w:pPr>
+          <w:lang w:val="es-AR"/>
+        </w:rPr>
+      </w:pPr>
+      <w:proofErr w:type="spellStart"/>
       <w:r>
         <w:rPr>
           <w:rFonts w:ascii="Arial" w:hAnsi="Arial" w:cs="Arial"/>
@@ -6320,9 +6410,11 @@
           <w:iCs/>
           <w:sz w:val="20"/>
           <w:szCs w:val="20"/>
-        </w:rPr>
-        <w:t xml:space="preserve">Location             </w:t>
-      </w:r>
+          <w:lang w:val="es-AR"/>
+        </w:rPr>
+        <w:t>Location</w:t>
+      </w:r>
+      <w:proofErr w:type="spellEnd"/>
       <w:r>
         <w:rPr>
           <w:rFonts w:ascii="Arial" w:hAnsi="Arial" w:cs="Arial"/>
@@ -6330,32 +6422,36 @@
           <w:iCs/>
           <w:sz w:val="20"/>
           <w:szCs w:val="20"/>
-        </w:rPr>
-        <w:tab/>
-        <w:t>0 %</w:t>
-      </w:r>
-    </w:p>
-    <w:p>
-      <w:pPr>
-        <w:spacing w:after="0" w:line="240" w:lineRule="auto"/>
+          <w:lang w:val="es-AR"/>
+        </w:rPr>
+        <w:t xml:space="preserve">             </w:t>
+      </w:r>
+      <w:r>
         <w:rPr>
           <w:rFonts w:ascii="Arial" w:hAnsi="Arial" w:cs="Arial"/>
           <w:i/>
           <w:iCs/>
           <w:sz w:val="20"/>
           <w:szCs w:val="20"/>
-        </w:rPr>
-      </w:pPr>
-      <w:r>
+          <w:lang w:val="es-AR"/>
+        </w:rPr>
+        <w:tab/>
+        <w:t>0 %</w:t>
+      </w:r>
+    </w:p>
+    <w:p>
+      <w:pPr>
+        <w:spacing w:after="0" w:line="240" w:lineRule="auto"/>
         <w:rPr>
           <w:rFonts w:ascii="Arial" w:hAnsi="Arial" w:cs="Arial"/>
           <w:i/>
           <w:iCs/>
           <w:sz w:val="20"/>
           <w:szCs w:val="20"/>
-        </w:rPr>
-        <w:t xml:space="preserve">MinTemp           </w:t>
-      </w:r>
+          <w:lang w:val="es-AR"/>
+        </w:rPr>
+      </w:pPr>
+      <w:proofErr w:type="spellStart"/>
       <w:r>
         <w:rPr>
           <w:rFonts w:ascii="Arial" w:hAnsi="Arial" w:cs="Arial"/>
@@ -6363,10 +6459,11 @@
           <w:iCs/>
           <w:sz w:val="20"/>
           <w:szCs w:val="20"/>
-        </w:rPr>
-        <w:tab/>
-        <w:t>1.0</w:t>
-      </w:r>
+          <w:lang w:val="es-AR"/>
+        </w:rPr>
+        <w:t>MinTemp</w:t>
+      </w:r>
+      <w:proofErr w:type="spellEnd"/>
       <w:r>
         <w:rPr>
           <w:rFonts w:ascii="Arial" w:hAnsi="Arial" w:cs="Arial"/>
@@ -6374,8 +6471,9 @@
           <w:iCs/>
           <w:sz w:val="20"/>
           <w:szCs w:val="20"/>
-        </w:rPr>
-        <w:t>3</w:t>
+          <w:lang w:val="es-AR"/>
+        </w:rPr>
+        <w:t xml:space="preserve">           </w:t>
       </w:r>
       <w:r>
         <w:rPr>
@@ -6384,21 +6482,22 @@
           <w:iCs/>
           <w:sz w:val="20"/>
           <w:szCs w:val="20"/>
-        </w:rPr>
-        <w:t xml:space="preserve"> %</w:t>
-      </w:r>
-    </w:p>
-    <w:p>
-      <w:pPr>
-        <w:spacing w:after="0" w:line="240" w:lineRule="auto"/>
+          <w:lang w:val="es-AR"/>
+        </w:rPr>
+        <w:tab/>
+        <w:t>1.0</w:t>
+      </w:r>
+      <w:r>
         <w:rPr>
           <w:rFonts w:ascii="Arial" w:hAnsi="Arial" w:cs="Arial"/>
           <w:i/>
           <w:iCs/>
           <w:sz w:val="20"/>
           <w:szCs w:val="20"/>
-        </w:rPr>
-      </w:pPr>
+          <w:lang w:val="es-AR"/>
+        </w:rPr>
+        <w:t>3</w:t>
+      </w:r>
       <w:r>
         <w:rPr>
           <w:rFonts w:ascii="Arial" w:hAnsi="Arial" w:cs="Arial"/>
@@ -6406,8 +6505,43 @@
           <w:iCs/>
           <w:sz w:val="20"/>
           <w:szCs w:val="20"/>
-        </w:rPr>
-        <w:t xml:space="preserve">MaxTemp           </w:t>
+          <w:lang w:val="es-AR"/>
+        </w:rPr>
+        <w:t xml:space="preserve"> %</w:t>
+      </w:r>
+    </w:p>
+    <w:p>
+      <w:pPr>
+        <w:spacing w:after="0" w:line="240" w:lineRule="auto"/>
+        <w:rPr>
+          <w:rFonts w:ascii="Arial" w:hAnsi="Arial" w:cs="Arial"/>
+          <w:i/>
+          <w:iCs/>
+          <w:sz w:val="20"/>
+          <w:szCs w:val="20"/>
+        </w:rPr>
+      </w:pPr>
+      <w:proofErr w:type="spellStart"/>
+      <w:r>
+        <w:rPr>
+          <w:rFonts w:ascii="Arial" w:hAnsi="Arial" w:cs="Arial"/>
+          <w:i/>
+          <w:iCs/>
+          <w:sz w:val="20"/>
+          <w:szCs w:val="20"/>
+        </w:rPr>
+        <w:t>MaxTemp</w:t>
+      </w:r>
+      <w:proofErr w:type="spellEnd"/>
+      <w:r>
+        <w:rPr>
+          <w:rFonts w:ascii="Arial" w:hAnsi="Arial" w:cs="Arial"/>
+          <w:i/>
+          <w:iCs/>
+          <w:sz w:val="20"/>
+          <w:szCs w:val="20"/>
+        </w:rPr>
+        <w:t xml:space="preserve">           </w:t>
       </w:r>
       <w:r>
         <w:rPr>
@@ -7472,9 +7606,9 @@
           <w:iCs/>
           <w:sz w:val="20"/>
           <w:szCs w:val="20"/>
-          <w:lang w:val="es-AR"/>
-        </w:rPr>
-      </w:pPr>
+        </w:rPr>
+      </w:pPr>
+      <w:proofErr w:type="spellStart"/>
       <w:r>
         <w:rPr>
           <w:rFonts w:ascii="Arial" w:hAnsi="Arial" w:cs="Arial"/>
@@ -7482,10 +7616,10 @@
           <w:iCs/>
           <w:sz w:val="20"/>
           <w:szCs w:val="20"/>
-          <w:lang w:val="es-AR"/>
-        </w:rPr>
-        <w:t xml:space="preserve">RainTomorrow      </w:t>
-      </w:r>
+        </w:rPr>
+        <w:t>RainTomorrow</w:t>
+      </w:r>
+      <w:proofErr w:type="spellEnd"/>
       <w:r>
         <w:rPr>
           <w:rFonts w:ascii="Arial" w:hAnsi="Arial" w:cs="Arial"/>
@@ -7493,9 +7627,8 @@
           <w:iCs/>
           <w:sz w:val="20"/>
           <w:szCs w:val="20"/>
-          <w:lang w:val="es-AR"/>
-        </w:rPr>
-        <w:tab/>
+        </w:rPr>
+        <w:t xml:space="preserve">      </w:t>
       </w:r>
       <w:r>
         <w:rPr>
@@ -7504,8 +7637,8 @@
           <w:iCs/>
           <w:sz w:val="20"/>
           <w:szCs w:val="20"/>
-          <w:lang w:val="es-AR"/>
-        </w:rPr>
+        </w:rPr>
+        <w:tab/>
         <w:t>2.2</w:t>
       </w:r>
       <w:r>
@@ -7515,7 +7648,6 @@
           <w:iCs/>
           <w:sz w:val="20"/>
           <w:szCs w:val="20"/>
-          <w:lang w:val="es-AR"/>
         </w:rPr>
         <w:t>6</w:t>
       </w:r>
@@ -7526,7 +7658,6 @@
           <w:iCs/>
           <w:sz w:val="20"/>
           <w:szCs w:val="20"/>
-          <w:lang w:val="es-AR"/>
         </w:rPr>
         <w:t xml:space="preserve"> %</w:t>
       </w:r>
@@ -7540,7 +7671,6 @@
           <w:iCs/>
           <w:sz w:val="20"/>
           <w:szCs w:val="20"/>
-          <w:lang w:val="es-AR"/>
         </w:rPr>
       </w:pPr>
     </w:p>
@@ -8203,25 +8333,7 @@
           <w:szCs w:val="24"/>
           <w:lang w:val="es-AR"/>
         </w:rPr>
-        <w:t xml:space="preserve"> variables de entrada que lo precisaban. Esta codificación nos puede afectar la </w:t>
-      </w:r>
-      <w:r>
-        <w:rPr>
-          <w:rFonts w:ascii="Arial" w:hAnsi="Arial" w:cs="Arial"/>
-          <w:sz w:val="24"/>
-          <w:szCs w:val="24"/>
-          <w:lang w:val="es-AR"/>
-        </w:rPr>
-        <w:t>relación,</w:t>
-      </w:r>
-      <w:r>
-        <w:rPr>
-          <w:rFonts w:ascii="Arial" w:hAnsi="Arial" w:cs="Arial"/>
-          <w:sz w:val="24"/>
-          <w:szCs w:val="24"/>
-          <w:lang w:val="es-AR"/>
-        </w:rPr>
-        <w:t xml:space="preserve"> pero dado que la correlación la utilizaremos como un indicativo no es problema</w:t>
+        <w:t xml:space="preserve"> variables de entrada que lo precisaban. Esta codificación nos puede afectar la relación, pero dado que la correlación la utilizaremos como un indicativo no es problema</w:t>
       </w:r>
       <w:r>
         <w:rPr>
@@ -8270,7 +8382,7 @@
                     </pic:cNvPicPr>
                   </pic:nvPicPr>
                   <pic:blipFill>
-                    <a:blip r:embed="rId11" cstate="print">
+                    <a:blip r:embed="rId12" cstate="print">
                       <a:extLst>
                         <a:ext uri="{28A0092B-C50C-407E-A947-70E740481C1C}">
                           <a14:useLocalDpi xmlns:a14="http://schemas.microsoft.com/office/drawing/2010/main" val="0"/>
@@ -8615,7 +8727,7 @@
                     </pic:cNvPicPr>
                   </pic:nvPicPr>
                   <pic:blipFill>
-                    <a:blip r:embed="rId12" cstate="print">
+                    <a:blip r:embed="rId13" cstate="print">
                       <a:extLst>
                         <a:ext uri="{28A0092B-C50C-407E-A947-70E740481C1C}">
                           <a14:useLocalDpi xmlns:a14="http://schemas.microsoft.com/office/drawing/2010/main" val="0"/>
@@ -8928,7 +9040,7 @@
                     </pic:cNvPicPr>
                   </pic:nvPicPr>
                   <pic:blipFill>
-                    <a:blip r:embed="rId13" cstate="print">
+                    <a:blip r:embed="rId14" cstate="print">
                       <a:extLst>
                         <a:ext uri="{28A0092B-C50C-407E-A947-70E740481C1C}">
                           <a14:useLocalDpi xmlns:a14="http://schemas.microsoft.com/office/drawing/2010/main" val="0"/>
@@ -8978,16 +9090,7 @@
           <w:szCs w:val="24"/>
           <w:lang w:val="es-AR"/>
         </w:rPr>
-        <w:t xml:space="preserve">Aquí </w:t>
-      </w:r>
-      <w:r>
-        <w:rPr>
-          <w:rFonts w:ascii="Arial" w:hAnsi="Arial" w:cs="Arial"/>
-          <w:sz w:val="24"/>
-          <w:szCs w:val="24"/>
-          <w:lang w:val="es-AR"/>
-        </w:rPr>
-        <w:t>se</w:t>
+        <w:t>Aquí se</w:t>
       </w:r>
       <w:r>
         <w:rPr>
@@ -9092,16 +9195,7 @@
           <w:szCs w:val="24"/>
           <w:lang w:val="es-AR"/>
         </w:rPr>
-        <w:t xml:space="preserve"> </w:t>
-      </w:r>
-      <w:r>
-        <w:rPr>
-          <w:rFonts w:ascii="Arial" w:hAnsi="Arial" w:cs="Arial"/>
-          <w:sz w:val="24"/>
-          <w:szCs w:val="24"/>
-          <w:lang w:val="es-AR"/>
-        </w:rPr>
-        <w:t>entre ambos métodos</w:t>
+        <w:t xml:space="preserve"> entre ambos métodos</w:t>
       </w:r>
       <w:r>
         <w:rPr>
@@ -9518,7 +9612,7 @@
                     </pic:cNvPicPr>
                   </pic:nvPicPr>
                   <pic:blipFill>
-                    <a:blip r:embed="rId14">
+                    <a:blip r:embed="rId15">
                       <a:extLst>
                         <a:ext uri="{28A0092B-C50C-407E-A947-70E740481C1C}">
                           <a14:useLocalDpi xmlns:a14="http://schemas.microsoft.com/office/drawing/2010/main" val="0"/>
@@ -9640,25 +9734,7 @@
           <w:szCs w:val="24"/>
           <w:lang w:val="es-AR"/>
         </w:rPr>
-        <w:t xml:space="preserve">Forest tiende a hacer overfitting en el </w:t>
-      </w:r>
-      <w:r>
-        <w:rPr>
-          <w:rFonts w:ascii="Arial" w:hAnsi="Arial" w:cs="Arial"/>
-          <w:sz w:val="24"/>
-          <w:szCs w:val="24"/>
-          <w:lang w:val="es-AR"/>
-        </w:rPr>
-        <w:t>entrenamiento,</w:t>
-      </w:r>
-      <w:r>
-        <w:rPr>
-          <w:rFonts w:ascii="Arial" w:hAnsi="Arial" w:cs="Arial"/>
-          <w:sz w:val="24"/>
-          <w:szCs w:val="24"/>
-          <w:lang w:val="es-AR"/>
-        </w:rPr>
-        <w:t xml:space="preserve"> pero generaliza bien igualmente.</w:t>
+        <w:t>Forest tiende a hacer overfitting en el entrenamiento, pero generaliza bien igualmente.</w:t>
       </w:r>
       <w:r>
         <w:rPr>
@@ -9911,25 +9987,7 @@
           <w:szCs w:val="24"/>
           <w:lang w:val="es-AR"/>
         </w:rPr>
-        <w:t xml:space="preserve">Forest </w:t>
-      </w:r>
-      <w:r>
-        <w:rPr>
-          <w:rFonts w:ascii="Arial" w:hAnsi="Arial" w:cs="Arial"/>
-          <w:sz w:val="24"/>
-          <w:szCs w:val="24"/>
-          <w:lang w:val="es-AR"/>
-        </w:rPr>
-        <w:t>prácticamente</w:t>
-      </w:r>
-      <w:r>
-        <w:rPr>
-          <w:rFonts w:ascii="Arial" w:hAnsi="Arial" w:cs="Arial"/>
-          <w:sz w:val="24"/>
-          <w:szCs w:val="24"/>
-          <w:lang w:val="es-AR"/>
-        </w:rPr>
-        <w:t xml:space="preserve"> no hay diferencia.</w:t>
+        <w:t>Forest prácticamente no hay diferencia.</w:t>
       </w:r>
     </w:p>
     <w:p>
@@ -10112,7 +10170,7 @@
                     </pic:cNvPicPr>
                   </pic:nvPicPr>
                   <pic:blipFill>
-                    <a:blip r:embed="rId15">
+                    <a:blip r:embed="rId16">
                       <a:extLst>
                         <a:ext uri="{28A0092B-C50C-407E-A947-70E740481C1C}">
                           <a14:useLocalDpi xmlns:a14="http://schemas.microsoft.com/office/drawing/2010/main" val="0"/>
@@ -10482,7 +10540,7 @@
                     </pic:cNvPicPr>
                   </pic:nvPicPr>
                   <pic:blipFill>
-                    <a:blip r:embed="rId16">
+                    <a:blip r:embed="rId17">
                       <a:extLst>
                         <a:ext uri="{28A0092B-C50C-407E-A947-70E740481C1C}">
                           <a14:useLocalDpi xmlns:a14="http://schemas.microsoft.com/office/drawing/2010/main" val="0"/>
@@ -10645,7 +10703,7 @@
                     </pic:cNvPicPr>
                   </pic:nvPicPr>
                   <pic:blipFill>
-                    <a:blip r:embed="rId17">
+                    <a:blip r:embed="rId18">
                       <a:extLst>
                         <a:ext uri="{28A0092B-C50C-407E-A947-70E740481C1C}">
                           <a14:useLocalDpi xmlns:a14="http://schemas.microsoft.com/office/drawing/2010/main" val="0"/>
@@ -10813,7 +10871,7 @@
                     </pic:cNvPicPr>
                   </pic:nvPicPr>
                   <pic:blipFill>
-                    <a:blip r:embed="rId18">
+                    <a:blip r:embed="rId19">
                       <a:extLst>
                         <a:ext uri="{28A0092B-C50C-407E-A947-70E740481C1C}">
                           <a14:useLocalDpi xmlns:a14="http://schemas.microsoft.com/office/drawing/2010/main" val="0"/>
@@ -11209,7 +11267,7 @@
                     </pic:cNvPicPr>
                   </pic:nvPicPr>
                   <pic:blipFill>
-                    <a:blip r:embed="rId19">
+                    <a:blip r:embed="rId20">
                       <a:extLst>
                         <a:ext uri="{28A0092B-C50C-407E-A947-70E740481C1C}">
                           <a14:useLocalDpi xmlns:a14="http://schemas.microsoft.com/office/drawing/2010/main" val="0"/>
@@ -11426,7 +11484,7 @@
                     </pic:cNvPicPr>
                   </pic:nvPicPr>
                   <pic:blipFill>
-                    <a:blip r:embed="rId20">
+                    <a:blip r:embed="rId21">
                       <a:extLst>
                         <a:ext uri="{28A0092B-C50C-407E-A947-70E740481C1C}">
                           <a14:useLocalDpi xmlns:a14="http://schemas.microsoft.com/office/drawing/2010/main" val="0"/>
@@ -11575,25 +11633,7 @@
           <w:szCs w:val="24"/>
           <w:lang w:val="es-AR"/>
         </w:rPr>
-        <w:t xml:space="preserve">Forest disminuyó mucho </w:t>
-      </w:r>
-      <w:r>
-        <w:rPr>
-          <w:rFonts w:ascii="Arial" w:hAnsi="Arial" w:cs="Arial"/>
-          <w:sz w:val="24"/>
-          <w:szCs w:val="24"/>
-          <w:lang w:val="es-AR"/>
-        </w:rPr>
-        <w:t>más</w:t>
-      </w:r>
-      <w:r>
-        <w:rPr>
-          <w:rFonts w:ascii="Arial" w:hAnsi="Arial" w:cs="Arial"/>
-          <w:sz w:val="24"/>
-          <w:szCs w:val="24"/>
-          <w:lang w:val="es-AR"/>
-        </w:rPr>
-        <w:t xml:space="preserve"> de lo esperado</w:t>
+        <w:t>Forest disminuyó mucho más de lo esperado</w:t>
       </w:r>
       <w:r>
         <w:rPr>
@@ -11702,16 +11742,7 @@
           <w:szCs w:val="24"/>
           <w:lang w:val="es-AR"/>
         </w:rPr>
-        <w:t xml:space="preserve">: partiendo del caso 5, se utilizan los features indicados como más importantes </w:t>
-      </w:r>
-      <w:r>
-        <w:rPr>
-          <w:rFonts w:ascii="Arial" w:hAnsi="Arial" w:cs="Arial"/>
-          <w:sz w:val="24"/>
-          <w:szCs w:val="24"/>
-          <w:lang w:val="es-AR"/>
-        </w:rPr>
-        <w:t>por el método de Lasso</w:t>
+        <w:t>: partiendo del caso 5, se utilizan los features indicados como más importantes por el método de Lasso</w:t>
       </w:r>
       <w:r>
         <w:rPr>
@@ -11769,7 +11800,7 @@
                     </pic:cNvPicPr>
                   </pic:nvPicPr>
                   <pic:blipFill>
-                    <a:blip r:embed="rId21">
+                    <a:blip r:embed="rId22">
                       <a:extLst>
                         <a:ext uri="{28A0092B-C50C-407E-A947-70E740481C1C}">
                           <a14:useLocalDpi xmlns:a14="http://schemas.microsoft.com/office/drawing/2010/main" val="0"/>
@@ -11947,7 +11978,7 @@
                     </pic:cNvPicPr>
                   </pic:nvPicPr>
                   <pic:blipFill>
-                    <a:blip r:embed="rId22">
+                    <a:blip r:embed="rId23">
                       <a:extLst>
                         <a:ext uri="{28A0092B-C50C-407E-A947-70E740481C1C}">
                           <a14:useLocalDpi xmlns:a14="http://schemas.microsoft.com/office/drawing/2010/main" val="0"/>
@@ -11980,8 +12011,8 @@
       </w:r>
     </w:p>
     <w:sectPr>
-      <w:headerReference w:type="default" r:id="rId23"/>
-      <w:footerReference w:type="default" r:id="rId24"/>
+      <w:headerReference w:type="default" r:id="rId24"/>
+      <w:footerReference w:type="default" r:id="rId25"/>
       <w:pgSz w:w="11906" w:h="16838"/>
       <w:pgMar w:top="1417" w:right="1701" w:bottom="1417" w:left="1701" w:header="708" w:footer="708" w:gutter="0"/>
       <w:cols w:space="708"/>
@@ -16004,6 +16035,30 @@
       <w:lang w:val="en-GB"/>
     </w:rPr>
   </w:style>
+  <w:style w:type="character" w:styleId="Mencinsinresolver">
+    <w:name w:val="Unresolved Mention"/>
+    <w:basedOn w:val="Fuentedeprrafopredeter"/>
+    <w:uiPriority w:val="99"/>
+    <w:semiHidden/>
+    <w:unhideWhenUsed/>
+    <w:rsid w:val="00BB5A54"/>
+    <w:rPr>
+      <w:color w:val="605E5C"/>
+      <w:shd w:val="clear" w:color="auto" w:fill="E1DFDD"/>
+    </w:rPr>
+  </w:style>
+  <w:style w:type="character" w:styleId="Hipervnculovisitado">
+    <w:name w:val="FollowedHyperlink"/>
+    <w:basedOn w:val="Fuentedeprrafopredeter"/>
+    <w:uiPriority w:val="99"/>
+    <w:semiHidden/>
+    <w:unhideWhenUsed/>
+    <w:rsid w:val="00BB5A54"/>
+    <w:rPr>
+      <w:color w:val="954F72" w:themeColor="followedHyperlink"/>
+      <w:u w:val="single"/>
+    </w:rPr>
+  </w:style>
 </w:styles>
 </file>
 

</xml_diff>